<commit_message>
fix: downgrade airflow 2.6.0 to 2.3.2
</commit_message>
<xml_diff>
--- a/docs/access_to_db.docx
+++ b/docs/access_to_db.docx
@@ -364,7 +364,6 @@
         <w:t>/</w:t>
       </w:r>
       <w:proofErr w:type="spellStart"/>
-      <w:proofErr w:type="gramStart"/>
       <w:r>
         <w:rPr>
           <w:rFonts w:ascii="Times New Roman" w:hAnsi="Times New Roman" w:cs="Times New Roman"/>
@@ -372,7 +371,6 @@
         <w:t>ngrok:latest</w:t>
       </w:r>
       <w:proofErr w:type="spellEnd"/>
-      <w:proofErr w:type="gramEnd"/>
       <w:r>
         <w:rPr>
           <w:rFonts w:ascii="Times New Roman" w:hAnsi="Times New Roman" w:cs="Times New Roman"/>
@@ -1021,7 +1019,7 @@
         <w:rPr>
           <w:rFonts w:ascii="Times New Roman" w:hAnsi="Times New Roman" w:cs="Times New Roman"/>
         </w:rPr>
-        <w:t>:</w:t>
+        <w:t xml:space="preserve"> Community:</w:t>
       </w:r>
     </w:p>
     <w:p>
@@ -1249,6 +1247,7 @@
       <w:r>
         <w:rPr>
           <w:rFonts w:ascii="Times New Roman" w:hAnsi="Times New Roman" w:cs="Times New Roman"/>
+          <w:noProof/>
         </w:rPr>
         <w:drawing>
           <wp:inline distT="0" distB="0" distL="0" distR="0" wp14:anchorId="3D722F95" wp14:editId="7AE2439C">
@@ -1326,6 +1325,7 @@
       <w:r>
         <w:rPr>
           <w:rFonts w:ascii="Times New Roman" w:hAnsi="Times New Roman" w:cs="Times New Roman"/>
+          <w:noProof/>
         </w:rPr>
         <w:lastRenderedPageBreak/>
         <w:drawing>
@@ -1392,6 +1392,46 @@
         </w:rPr>
         <w:t>.</w:t>
       </w:r>
+      <w:r>
+        <w:rPr>
+          <w:rFonts w:ascii="Times New Roman" w:hAnsi="Times New Roman" w:cs="Times New Roman"/>
+        </w:rPr>
+        <w:t xml:space="preserve"> </w:t>
+      </w:r>
+      <w:r>
+        <w:rPr>
+          <w:rFonts w:ascii="Times New Roman" w:hAnsi="Times New Roman" w:cs="Times New Roman"/>
+        </w:rPr>
+        <w:t xml:space="preserve">(If you get an error here, please try changing your </w:t>
+      </w:r>
+      <w:proofErr w:type="spellStart"/>
+      <w:r>
+        <w:rPr>
+          <w:rFonts w:ascii="Times New Roman" w:hAnsi="Times New Roman" w:cs="Times New Roman"/>
+        </w:rPr>
+        <w:t>wifi</w:t>
+      </w:r>
+      <w:proofErr w:type="spellEnd"/>
+      <w:r>
+        <w:rPr>
+          <w:rFonts w:ascii="Times New Roman" w:hAnsi="Times New Roman" w:cs="Times New Roman"/>
+        </w:rPr>
+        <w:t xml:space="preserve"> connection, as I have seen some issues with </w:t>
+      </w:r>
+      <w:proofErr w:type="spellStart"/>
+      <w:r>
+        <w:rPr>
+          <w:rFonts w:ascii="Times New Roman" w:hAnsi="Times New Roman" w:cs="Times New Roman"/>
+        </w:rPr>
+        <w:t>eduroam</w:t>
+      </w:r>
+      <w:proofErr w:type="spellEnd"/>
+      <w:r>
+        <w:rPr>
+          <w:rFonts w:ascii="Times New Roman" w:hAnsi="Times New Roman" w:cs="Times New Roman"/>
+        </w:rPr>
+        <w:t>).</w:t>
+      </w:r>
     </w:p>
     <w:p>
       <w:pPr>
@@ -1420,14 +1460,12 @@
         </w:rPr>
         <w:t xml:space="preserve">ou will then have access to the database and </w:t>
       </w:r>
-      <w:proofErr w:type="gramStart"/>
-      <w:r>
-        <w:rPr>
-          <w:rFonts w:ascii="Times New Roman" w:hAnsi="Times New Roman" w:cs="Times New Roman"/>
-        </w:rPr>
-        <w:t>all of</w:t>
-      </w:r>
-      <w:proofErr w:type="gramEnd"/>
+      <w:r>
+        <w:rPr>
+          <w:rFonts w:ascii="Times New Roman" w:hAnsi="Times New Roman" w:cs="Times New Roman"/>
+        </w:rPr>
+        <w:t>all</w:t>
+      </w:r>
       <w:r>
         <w:rPr>
           <w:rFonts w:ascii="Times New Roman" w:hAnsi="Times New Roman" w:cs="Times New Roman"/>
@@ -1459,6 +1497,7 @@
       <w:r>
         <w:rPr>
           <w:rFonts w:ascii="Times New Roman" w:hAnsi="Times New Roman" w:cs="Times New Roman"/>
+          <w:noProof/>
         </w:rPr>
         <w:lastRenderedPageBreak/>
         <w:drawing>
@@ -1534,21 +1573,7 @@
         <w:rPr>
           <w:rFonts w:ascii="Times New Roman" w:hAnsi="Times New Roman" w:cs="Times New Roman"/>
         </w:rPr>
-        <w:t xml:space="preserve">" database (the one in dark grey), and then right-click &gt; SQL Editor &gt; Open SQL script, you </w:t>
-      </w:r>
-      <w:proofErr w:type="gramStart"/>
-      <w:r>
-        <w:rPr>
-          <w:rFonts w:ascii="Times New Roman" w:hAnsi="Times New Roman" w:cs="Times New Roman"/>
-        </w:rPr>
-        <w:t>can</w:t>
-      </w:r>
-      <w:proofErr w:type="gramEnd"/>
-      <w:r>
-        <w:rPr>
-          <w:rFonts w:ascii="Times New Roman" w:hAnsi="Times New Roman" w:cs="Times New Roman"/>
-        </w:rPr>
-        <w:t xml:space="preserve"> begin writing queries to explore the data (as shown below, and after writing the query, press CTRL + Enter to execute it):</w:t>
+        <w:t>" database (the one in dark grey), and then right-click &gt; SQL Editor &gt; Open SQL script, you can begin writing queries to explore the data (as shown below, and after writing the query, press CTRL + Enter to execute it):</w:t>
       </w:r>
     </w:p>
     <w:p>
@@ -1624,7 +1649,6 @@
         <w:t xml:space="preserve"> </w:t>
       </w:r>
       <w:proofErr w:type="spellStart"/>
-      <w:proofErr w:type="gramStart"/>
       <w:r>
         <w:rPr>
           <w:color w:val="000000"/>
@@ -1634,7 +1658,6 @@
         <w:t>raw.bike</w:t>
       </w:r>
       <w:proofErr w:type="spellEnd"/>
-      <w:proofErr w:type="gramEnd"/>
       <w:r>
         <w:rPr>
           <w:color w:val="000000"/>
@@ -1673,7 +1696,6 @@
         </w:rPr>
         <w:t xml:space="preserve"> </w:t>
       </w:r>
-      <w:proofErr w:type="gramStart"/>
       <w:r>
         <w:rPr>
           <w:color w:val="0000FF"/>
@@ -1690,7 +1712,6 @@
         </w:rPr>
         <w:t>;</w:t>
       </w:r>
-      <w:proofErr w:type="gramEnd"/>
     </w:p>
     <w:p>
       <w:pPr>
@@ -1735,6 +1756,7 @@
       <w:r>
         <w:rPr>
           <w:rFonts w:ascii="Times New Roman" w:hAnsi="Times New Roman" w:cs="Times New Roman"/>
+          <w:noProof/>
         </w:rPr>
         <w:drawing>
           <wp:inline distT="0" distB="0" distL="0" distR="0" wp14:anchorId="6ECEF4D1" wp14:editId="41239718">
@@ -2266,7 +2288,6 @@
         <w:t xml:space="preserve">    </w:t>
       </w:r>
       <w:proofErr w:type="spellStart"/>
-      <w:proofErr w:type="gramStart"/>
       <w:r>
         <w:rPr>
           <w:color w:val="000000"/>
@@ -2276,7 +2297,6 @@
         <w:t>raw.bike</w:t>
       </w:r>
       <w:proofErr w:type="spellEnd"/>
-      <w:proofErr w:type="gramEnd"/>
     </w:p>
     <w:p>
       <w:pPr>
@@ -2451,7 +2471,6 @@
         </w:rPr>
         <w:t xml:space="preserve">, </w:t>
       </w:r>
-      <w:proofErr w:type="gramStart"/>
       <w:r>
         <w:rPr>
           <w:b/>
@@ -2470,7 +2489,6 @@
         </w:rPr>
         <w:t>;</w:t>
       </w:r>
-      <w:proofErr w:type="gramEnd"/>
     </w:p>
     <w:p>
       <w:pPr>
@@ -2526,6 +2544,7 @@
       <w:r>
         <w:rPr>
           <w:rFonts w:ascii="Times New Roman" w:hAnsi="Times New Roman" w:cs="Times New Roman"/>
+          <w:noProof/>
         </w:rPr>
         <w:drawing>
           <wp:inline distT="0" distB="0" distL="0" distR="0" wp14:anchorId="33651AA8" wp14:editId="0EBE9F5F">

</xml_diff>

<commit_message>
fix: downgrade airflow 2.6.0 to 2.3.2 (#72)
</commit_message>
<xml_diff>
--- a/docs/access_to_db.docx
+++ b/docs/access_to_db.docx
@@ -364,7 +364,6 @@
         <w:t>/</w:t>
       </w:r>
       <w:proofErr w:type="spellStart"/>
-      <w:proofErr w:type="gramStart"/>
       <w:r>
         <w:rPr>
           <w:rFonts w:ascii="Times New Roman" w:hAnsi="Times New Roman" w:cs="Times New Roman"/>
@@ -372,7 +371,6 @@
         <w:t>ngrok:latest</w:t>
       </w:r>
       <w:proofErr w:type="spellEnd"/>
-      <w:proofErr w:type="gramEnd"/>
       <w:r>
         <w:rPr>
           <w:rFonts w:ascii="Times New Roman" w:hAnsi="Times New Roman" w:cs="Times New Roman"/>
@@ -1021,7 +1019,7 @@
         <w:rPr>
           <w:rFonts w:ascii="Times New Roman" w:hAnsi="Times New Roman" w:cs="Times New Roman"/>
         </w:rPr>
-        <w:t>:</w:t>
+        <w:t xml:space="preserve"> Community:</w:t>
       </w:r>
     </w:p>
     <w:p>
@@ -1249,6 +1247,7 @@
       <w:r>
         <w:rPr>
           <w:rFonts w:ascii="Times New Roman" w:hAnsi="Times New Roman" w:cs="Times New Roman"/>
+          <w:noProof/>
         </w:rPr>
         <w:drawing>
           <wp:inline distT="0" distB="0" distL="0" distR="0" wp14:anchorId="3D722F95" wp14:editId="7AE2439C">
@@ -1326,6 +1325,7 @@
       <w:r>
         <w:rPr>
           <w:rFonts w:ascii="Times New Roman" w:hAnsi="Times New Roman" w:cs="Times New Roman"/>
+          <w:noProof/>
         </w:rPr>
         <w:lastRenderedPageBreak/>
         <w:drawing>
@@ -1392,6 +1392,46 @@
         </w:rPr>
         <w:t>.</w:t>
       </w:r>
+      <w:r>
+        <w:rPr>
+          <w:rFonts w:ascii="Times New Roman" w:hAnsi="Times New Roman" w:cs="Times New Roman"/>
+        </w:rPr>
+        <w:t xml:space="preserve"> </w:t>
+      </w:r>
+      <w:r>
+        <w:rPr>
+          <w:rFonts w:ascii="Times New Roman" w:hAnsi="Times New Roman" w:cs="Times New Roman"/>
+        </w:rPr>
+        <w:t xml:space="preserve">(If you get an error here, please try changing your </w:t>
+      </w:r>
+      <w:proofErr w:type="spellStart"/>
+      <w:r>
+        <w:rPr>
+          <w:rFonts w:ascii="Times New Roman" w:hAnsi="Times New Roman" w:cs="Times New Roman"/>
+        </w:rPr>
+        <w:t>wifi</w:t>
+      </w:r>
+      <w:proofErr w:type="spellEnd"/>
+      <w:r>
+        <w:rPr>
+          <w:rFonts w:ascii="Times New Roman" w:hAnsi="Times New Roman" w:cs="Times New Roman"/>
+        </w:rPr>
+        <w:t xml:space="preserve"> connection, as I have seen some issues with </w:t>
+      </w:r>
+      <w:proofErr w:type="spellStart"/>
+      <w:r>
+        <w:rPr>
+          <w:rFonts w:ascii="Times New Roman" w:hAnsi="Times New Roman" w:cs="Times New Roman"/>
+        </w:rPr>
+        <w:t>eduroam</w:t>
+      </w:r>
+      <w:proofErr w:type="spellEnd"/>
+      <w:r>
+        <w:rPr>
+          <w:rFonts w:ascii="Times New Roman" w:hAnsi="Times New Roman" w:cs="Times New Roman"/>
+        </w:rPr>
+        <w:t>).</w:t>
+      </w:r>
     </w:p>
     <w:p>
       <w:pPr>
@@ -1420,14 +1460,12 @@
         </w:rPr>
         <w:t xml:space="preserve">ou will then have access to the database and </w:t>
       </w:r>
-      <w:proofErr w:type="gramStart"/>
-      <w:r>
-        <w:rPr>
-          <w:rFonts w:ascii="Times New Roman" w:hAnsi="Times New Roman" w:cs="Times New Roman"/>
-        </w:rPr>
-        <w:t>all of</w:t>
-      </w:r>
-      <w:proofErr w:type="gramEnd"/>
+      <w:r>
+        <w:rPr>
+          <w:rFonts w:ascii="Times New Roman" w:hAnsi="Times New Roman" w:cs="Times New Roman"/>
+        </w:rPr>
+        <w:t>all</w:t>
+      </w:r>
       <w:r>
         <w:rPr>
           <w:rFonts w:ascii="Times New Roman" w:hAnsi="Times New Roman" w:cs="Times New Roman"/>
@@ -1459,6 +1497,7 @@
       <w:r>
         <w:rPr>
           <w:rFonts w:ascii="Times New Roman" w:hAnsi="Times New Roman" w:cs="Times New Roman"/>
+          <w:noProof/>
         </w:rPr>
         <w:lastRenderedPageBreak/>
         <w:drawing>
@@ -1534,21 +1573,7 @@
         <w:rPr>
           <w:rFonts w:ascii="Times New Roman" w:hAnsi="Times New Roman" w:cs="Times New Roman"/>
         </w:rPr>
-        <w:t xml:space="preserve">" database (the one in dark grey), and then right-click &gt; SQL Editor &gt; Open SQL script, you </w:t>
-      </w:r>
-      <w:proofErr w:type="gramStart"/>
-      <w:r>
-        <w:rPr>
-          <w:rFonts w:ascii="Times New Roman" w:hAnsi="Times New Roman" w:cs="Times New Roman"/>
-        </w:rPr>
-        <w:t>can</w:t>
-      </w:r>
-      <w:proofErr w:type="gramEnd"/>
-      <w:r>
-        <w:rPr>
-          <w:rFonts w:ascii="Times New Roman" w:hAnsi="Times New Roman" w:cs="Times New Roman"/>
-        </w:rPr>
-        <w:t xml:space="preserve"> begin writing queries to explore the data (as shown below, and after writing the query, press CTRL + Enter to execute it):</w:t>
+        <w:t>" database (the one in dark grey), and then right-click &gt; SQL Editor &gt; Open SQL script, you can begin writing queries to explore the data (as shown below, and after writing the query, press CTRL + Enter to execute it):</w:t>
       </w:r>
     </w:p>
     <w:p>
@@ -1624,7 +1649,6 @@
         <w:t xml:space="preserve"> </w:t>
       </w:r>
       <w:proofErr w:type="spellStart"/>
-      <w:proofErr w:type="gramStart"/>
       <w:r>
         <w:rPr>
           <w:color w:val="000000"/>
@@ -1634,7 +1658,6 @@
         <w:t>raw.bike</w:t>
       </w:r>
       <w:proofErr w:type="spellEnd"/>
-      <w:proofErr w:type="gramEnd"/>
       <w:r>
         <w:rPr>
           <w:color w:val="000000"/>
@@ -1673,7 +1696,6 @@
         </w:rPr>
         <w:t xml:space="preserve"> </w:t>
       </w:r>
-      <w:proofErr w:type="gramStart"/>
       <w:r>
         <w:rPr>
           <w:color w:val="0000FF"/>
@@ -1690,7 +1712,6 @@
         </w:rPr>
         <w:t>;</w:t>
       </w:r>
-      <w:proofErr w:type="gramEnd"/>
     </w:p>
     <w:p>
       <w:pPr>
@@ -1735,6 +1756,7 @@
       <w:r>
         <w:rPr>
           <w:rFonts w:ascii="Times New Roman" w:hAnsi="Times New Roman" w:cs="Times New Roman"/>
+          <w:noProof/>
         </w:rPr>
         <w:drawing>
           <wp:inline distT="0" distB="0" distL="0" distR="0" wp14:anchorId="6ECEF4D1" wp14:editId="41239718">
@@ -2266,7 +2288,6 @@
         <w:t xml:space="preserve">    </w:t>
       </w:r>
       <w:proofErr w:type="spellStart"/>
-      <w:proofErr w:type="gramStart"/>
       <w:r>
         <w:rPr>
           <w:color w:val="000000"/>
@@ -2276,7 +2297,6 @@
         <w:t>raw.bike</w:t>
       </w:r>
       <w:proofErr w:type="spellEnd"/>
-      <w:proofErr w:type="gramEnd"/>
     </w:p>
     <w:p>
       <w:pPr>
@@ -2451,7 +2471,6 @@
         </w:rPr>
         <w:t xml:space="preserve">, </w:t>
       </w:r>
-      <w:proofErr w:type="gramStart"/>
       <w:r>
         <w:rPr>
           <w:b/>
@@ -2470,7 +2489,6 @@
         </w:rPr>
         <w:t>;</w:t>
       </w:r>
-      <w:proofErr w:type="gramEnd"/>
     </w:p>
     <w:p>
       <w:pPr>
@@ -2526,6 +2544,7 @@
       <w:r>
         <w:rPr>
           <w:rFonts w:ascii="Times New Roman" w:hAnsi="Times New Roman" w:cs="Times New Roman"/>
+          <w:noProof/>
         </w:rPr>
         <w:drawing>
           <wp:inline distT="0" distB="0" distL="0" distR="0" wp14:anchorId="33651AA8" wp14:editId="0EBE9F5F">

</xml_diff>